<commit_message>
feat: New temp docs (Student #4)
</commit_message>
<xml_diff>
--- a/reports/Student #4/06 Requirements - Student #4.docx
+++ b/reports/Student #4/06 Requirements - Student #4.docx
@@ -3335,7 +3335,21 @@
               <w:rFonts w:asciiTheme="majorHAnsi" w:hAnsiTheme="majorHAnsi" w:cstheme="majorHAnsi"/>
               <w:lang w:val="en-US"/>
             </w:rPr>
-            <w:t xml:space="preserve">    </w:t>
+            <w:t xml:space="preserve">  </w:t>
+          </w:r>
+          <w:r>
+            <w:rPr>
+              <w:rFonts w:asciiTheme="majorHAnsi" w:hAnsiTheme="majorHAnsi" w:cstheme="majorHAnsi"/>
+              <w:lang w:val="en-US"/>
+            </w:rPr>
+            <w:t xml:space="preserve"> </w:t>
+          </w:r>
+          <w:r>
+            <w:rPr>
+              <w:rFonts w:asciiTheme="majorHAnsi" w:hAnsiTheme="majorHAnsi" w:cstheme="majorHAnsi"/>
+              <w:lang w:val="en-US"/>
+            </w:rPr>
+            <w:t xml:space="preserve"> </w:t>
           </w:r>
         </w:sdtContent>
       </w:sdt>
@@ -3489,7 +3503,19 @@
             <w:rPr>
               <w:rFonts w:asciiTheme="majorHAnsi" w:hAnsiTheme="majorHAnsi" w:cstheme="majorHAnsi"/>
             </w:rPr>
-            <w:t xml:space="preserve">    </w:t>
+            <w:t xml:space="preserve">  </w:t>
+          </w:r>
+          <w:r>
+            <w:rPr>
+              <w:rFonts w:asciiTheme="majorHAnsi" w:hAnsiTheme="majorHAnsi" w:cstheme="majorHAnsi"/>
+            </w:rPr>
+            <w:t>X</w:t>
+          </w:r>
+          <w:r>
+            <w:rPr>
+              <w:rFonts w:asciiTheme="majorHAnsi" w:hAnsiTheme="majorHAnsi" w:cstheme="majorHAnsi"/>
+            </w:rPr>
+            <w:t xml:space="preserve">  </w:t>
           </w:r>
         </w:sdtContent>
       </w:sdt>
@@ -3541,7 +3567,19 @@
             <w:rPr>
               <w:rFonts w:asciiTheme="majorHAnsi" w:hAnsiTheme="majorHAnsi" w:cstheme="majorHAnsi"/>
             </w:rPr>
-            <w:t xml:space="preserve">    </w:t>
+            <w:t xml:space="preserve"> </w:t>
+          </w:r>
+          <w:r>
+            <w:rPr>
+              <w:rFonts w:asciiTheme="majorHAnsi" w:hAnsiTheme="majorHAnsi" w:cstheme="majorHAnsi"/>
+            </w:rPr>
+            <w:t xml:space="preserve"> X</w:t>
+          </w:r>
+          <w:r>
+            <w:rPr>
+              <w:rFonts w:asciiTheme="majorHAnsi" w:hAnsiTheme="majorHAnsi" w:cstheme="majorHAnsi"/>
+            </w:rPr>
+            <w:t xml:space="preserve">  </w:t>
           </w:r>
         </w:sdtContent>
       </w:sdt>
@@ -3593,7 +3631,19 @@
             <w:rPr>
               <w:rFonts w:asciiTheme="majorHAnsi" w:hAnsiTheme="majorHAnsi" w:cstheme="majorHAnsi"/>
             </w:rPr>
-            <w:t xml:space="preserve">    </w:t>
+            <w:t xml:space="preserve">  </w:t>
+          </w:r>
+          <w:r>
+            <w:rPr>
+              <w:rFonts w:asciiTheme="majorHAnsi" w:hAnsiTheme="majorHAnsi" w:cstheme="majorHAnsi"/>
+            </w:rPr>
+            <w:t>X</w:t>
+          </w:r>
+          <w:r>
+            <w:rPr>
+              <w:rFonts w:asciiTheme="majorHAnsi" w:hAnsiTheme="majorHAnsi" w:cstheme="majorHAnsi"/>
+            </w:rPr>
+            <w:t xml:space="preserve">  </w:t>
           </w:r>
         </w:sdtContent>
       </w:sdt>
@@ -6373,6 +6423,18 @@
     <w:pitch w:val="variable"/>
     <w:sig w:usb0="E00006FF" w:usb1="420024FF" w:usb2="02000000" w:usb3="00000000" w:csb0="0000019F" w:csb1="00000000"/>
   </w:font>
+  <w:font w:name="Aptos">
+    <w:charset w:val="00"/>
+    <w:family w:val="swiss"/>
+    <w:pitch w:val="variable"/>
+    <w:sig w:usb0="20000287" w:usb1="00000003" w:usb2="00000000" w:usb3="00000000" w:csb0="0000019F" w:csb1="00000000"/>
+  </w:font>
+  <w:font w:name="Aptos Display">
+    <w:charset w:val="00"/>
+    <w:family w:val="swiss"/>
+    <w:pitch w:val="variable"/>
+    <w:sig w:usb0="20000287" w:usb1="00000003" w:usb2="00000000" w:usb3="00000000" w:csb0="0000019F" w:csb1="00000000"/>
+  </w:font>
 </w:fonts>
 </file>
 
@@ -6397,6 +6459,8 @@
     <w:rsid w:val="00457B8C"/>
     <w:rsid w:val="00504BD5"/>
     <w:rsid w:val="00832C26"/>
+    <w:rsid w:val="00BE06E2"/>
+    <w:rsid w:val="00C17433"/>
   </w:rsids>
   <m:mathPr>
     <m:mathFont m:val="Cambria Math"/>

</xml_diff>